<commit_message>
updated the lists rendering in the RMarkdown template
</commit_message>
<xml_diff>
--- a/inst/rmarkdown/templates/er/skeleton/ER_style_copy.docx
+++ b/inst/rmarkdown/templates/er/skeleton/ER_style_copy.docx
@@ -6,8 +6,6 @@
       <w:pPr>
         <w:pStyle w:val="Title"/>
       </w:pPr>
-      <w:bookmarkStart w:id="0" w:name="_GoBack"/>
-      <w:bookmarkEnd w:id="0"/>
       <w:r>
         <w:t>Title goes here</w:t>
       </w:r>
@@ -660,13 +658,13 @@
       <w:pPr>
         <w:pStyle w:val="Heading1"/>
       </w:pPr>
-      <w:bookmarkStart w:id="1" w:name="tables"/>
-      <w:bookmarkStart w:id="2" w:name="_Toc40089764"/>
+      <w:bookmarkStart w:id="0" w:name="tables"/>
+      <w:bookmarkStart w:id="1" w:name="_Toc40089764"/>
       <w:r>
         <w:t>Tables</w:t>
       </w:r>
+      <w:bookmarkEnd w:id="0"/>
       <w:bookmarkEnd w:id="1"/>
-      <w:bookmarkEnd w:id="2"/>
     </w:p>
     <w:p>
       <w:pPr>
@@ -686,13 +684,13 @@
       <w:pPr>
         <w:pStyle w:val="Heading1"/>
       </w:pPr>
-      <w:bookmarkStart w:id="3" w:name="figures"/>
-      <w:bookmarkStart w:id="4" w:name="_Toc40089765"/>
+      <w:bookmarkStart w:id="2" w:name="figures"/>
+      <w:bookmarkStart w:id="3" w:name="_Toc40089765"/>
       <w:r>
         <w:t>Figures</w:t>
       </w:r>
+      <w:bookmarkEnd w:id="2"/>
       <w:bookmarkEnd w:id="3"/>
-      <w:bookmarkEnd w:id="4"/>
     </w:p>
     <w:p>
       <w:pPr>
@@ -725,50 +723,94 @@
       <w:pPr>
         <w:pStyle w:val="Heading1"/>
       </w:pPr>
-      <w:bookmarkStart w:id="5" w:name="heading-1"/>
-      <w:bookmarkStart w:id="6" w:name="_Toc40089766"/>
+      <w:bookmarkStart w:id="4" w:name="heading-1"/>
+      <w:bookmarkStart w:id="5" w:name="_Toc40089766"/>
       <w:r>
         <w:t>Heading 1</w:t>
       </w:r>
+      <w:bookmarkEnd w:id="4"/>
       <w:bookmarkEnd w:id="5"/>
+    </w:p>
+    <w:p>
+      <w:pPr>
+        <w:pStyle w:val="Heading2"/>
+      </w:pPr>
+      <w:bookmarkStart w:id="6" w:name="heading-2"/>
+      <w:bookmarkStart w:id="7" w:name="_Toc40089767"/>
+      <w:r>
+        <w:t>Heading 2</w:t>
+      </w:r>
       <w:bookmarkEnd w:id="6"/>
-    </w:p>
-    <w:p>
-      <w:pPr>
-        <w:pStyle w:val="Heading2"/>
-      </w:pPr>
-      <w:bookmarkStart w:id="7" w:name="heading-2"/>
-      <w:bookmarkStart w:id="8" w:name="_Toc40089767"/>
-      <w:r>
-        <w:t>Heading 2</w:t>
-      </w:r>
       <w:bookmarkEnd w:id="7"/>
+    </w:p>
+    <w:p>
+      <w:pPr>
+        <w:pStyle w:val="BodyText"/>
+      </w:pPr>
+      <w:r>
+        <w:t>Body text.</w:t>
+      </w:r>
+    </w:p>
+    <w:p>
+      <w:pPr>
+        <w:pStyle w:val="Heading3"/>
+      </w:pPr>
+      <w:bookmarkStart w:id="8" w:name="heading-3"/>
+      <w:bookmarkStart w:id="9" w:name="_Toc40086491"/>
+      <w:bookmarkStart w:id="10" w:name="_Toc40089768"/>
+      <w:r>
+        <w:t>Heading 3</w:t>
+      </w:r>
+      <w:bookmarkStart w:id="11" w:name="_GoBack"/>
       <w:bookmarkEnd w:id="8"/>
-    </w:p>
-    <w:p>
-      <w:pPr>
-        <w:pStyle w:val="BodyText"/>
-      </w:pPr>
-      <w:r>
-        <w:t>Body text.</w:t>
-      </w:r>
-    </w:p>
-    <w:p>
-      <w:pPr>
-        <w:pStyle w:val="Heading3"/>
-      </w:pPr>
-      <w:bookmarkStart w:id="9" w:name="heading-3"/>
-      <w:bookmarkStart w:id="10" w:name="_Toc40086491"/>
-      <w:bookmarkStart w:id="11" w:name="_Toc40089768"/>
-      <w:r>
-        <w:t>Heading 3</w:t>
-      </w:r>
       <w:bookmarkEnd w:id="9"/>
       <w:bookmarkEnd w:id="10"/>
       <w:bookmarkEnd w:id="11"/>
     </w:p>
     <w:p>
       <w:pPr>
+        <w:pStyle w:val="ListParagraph"/>
+      </w:pPr>
+      <w:bookmarkStart w:id="12" w:name="heading-4"/>
+      <w:r>
+        <w:t>Dummy item</w:t>
+      </w:r>
+    </w:p>
+    <w:p>
+      <w:pPr>
+        <w:pStyle w:val="ListParagraph"/>
+      </w:pPr>
+      <w:r>
+        <w:t>Dummy item</w:t>
+      </w:r>
+    </w:p>
+    <w:p>
+      <w:pPr>
+        <w:pStyle w:val="ListParagraph"/>
+      </w:pPr>
+      <w:r>
+        <w:t>Dummy item</w:t>
+      </w:r>
+    </w:p>
+    <w:p>
+      <w:pPr>
+        <w:pStyle w:val="ListParagraph"/>
+      </w:pPr>
+      <w:r>
+        <w:t>Dummy item</w:t>
+      </w:r>
+    </w:p>
+    <w:p>
+      <w:pPr>
+        <w:pStyle w:val="Heading4"/>
+      </w:pPr>
+      <w:r>
+        <w:t>Heading 4</w:t>
+      </w:r>
+      <w:bookmarkEnd w:id="12"/>
+    </w:p>
+    <w:p>
+      <w:pPr>
         <w:pStyle w:val="FirstParagraph"/>
       </w:pPr>
       <w:r>
@@ -777,27 +819,10 @@
     </w:p>
     <w:p>
       <w:pPr>
-        <w:pStyle w:val="Heading4"/>
-      </w:pPr>
-      <w:bookmarkStart w:id="12" w:name="heading-4"/>
-      <w:r>
-        <w:t>Heading 4</w:t>
-      </w:r>
-      <w:bookmarkEnd w:id="12"/>
-    </w:p>
-    <w:p>
-      <w:pPr>
-        <w:pStyle w:val="FirstParagraph"/>
-      </w:pPr>
-      <w:r>
-        <w:t>Body text.</w:t>
-      </w:r>
-    </w:p>
-    <w:p>
-      <w:pPr>
         <w:pStyle w:val="Quote"/>
       </w:pPr>
       <w:r>
+        <w:lastRenderedPageBreak/>
         <w:t xml:space="preserve">Quote </w:t>
       </w:r>
       <w:proofErr w:type="spellStart"/>
@@ -820,7 +845,6 @@
       </w:pPr>
       <w:bookmarkStart w:id="13" w:name="heading-5"/>
       <w:r>
-        <w:lastRenderedPageBreak/>
         <w:t>Heading 5</w:t>
       </w:r>
       <w:bookmarkEnd w:id="13"/>
@@ -881,21 +905,11 @@
       <w:r>
         <w:t xml:space="preserve">Table </w:t>
       </w:r>
-      <w:r>
-        <w:fldChar w:fldCharType="begin"/>
-      </w:r>
-      <w:r>
-        <w:instrText xml:space="preserve"> SEQ Table \* ARABIC </w:instrText>
-      </w:r>
-      <w:r>
-        <w:fldChar w:fldCharType="separate"/>
-      </w:r>
-      <w:r>
-        <w:t>1</w:t>
-      </w:r>
-      <w:r>
-        <w:fldChar w:fldCharType="end"/>
-      </w:r>
+      <w:fldSimple w:instr=" SEQ Table \* ARABIC ">
+        <w:r>
+          <w:t>1</w:t>
+        </w:r>
+      </w:fldSimple>
       <w:r>
         <w:t>: Sample table layout</w:t>
       </w:r>
@@ -1620,7 +1634,7 @@
   <w:abstractNum w:abstractNumId="1" w15:restartNumberingAfterBreak="0">
     <w:nsid w:val="FFFFFF7C"/>
     <w:multiLevelType w:val="singleLevel"/>
-    <w:tmpl w:val="CB4A71B6"/>
+    <w:tmpl w:val="5E8EFA8A"/>
     <w:lvl w:ilvl="0">
       <w:start w:val="1"/>
       <w:numFmt w:val="decimal"/>
@@ -1637,7 +1651,7 @@
   <w:abstractNum w:abstractNumId="2" w15:restartNumberingAfterBreak="0">
     <w:nsid w:val="FFFFFF7D"/>
     <w:multiLevelType w:val="singleLevel"/>
-    <w:tmpl w:val="0E1C8F78"/>
+    <w:tmpl w:val="39F4CE66"/>
     <w:lvl w:ilvl="0">
       <w:start w:val="1"/>
       <w:numFmt w:val="decimal"/>
@@ -1654,7 +1668,7 @@
   <w:abstractNum w:abstractNumId="3" w15:restartNumberingAfterBreak="0">
     <w:nsid w:val="FFFFFF7E"/>
     <w:multiLevelType w:val="singleLevel"/>
-    <w:tmpl w:val="AB5EA9F8"/>
+    <w:tmpl w:val="C7385F38"/>
     <w:lvl w:ilvl="0">
       <w:start w:val="1"/>
       <w:numFmt w:val="decimal"/>
@@ -1671,7 +1685,7 @@
   <w:abstractNum w:abstractNumId="4" w15:restartNumberingAfterBreak="0">
     <w:nsid w:val="FFFFFF7F"/>
     <w:multiLevelType w:val="singleLevel"/>
-    <w:tmpl w:val="04E07D10"/>
+    <w:tmpl w:val="131A10FA"/>
     <w:lvl w:ilvl="0">
       <w:start w:val="1"/>
       <w:numFmt w:val="decimal"/>
@@ -1688,7 +1702,7 @@
   <w:abstractNum w:abstractNumId="5" w15:restartNumberingAfterBreak="0">
     <w:nsid w:val="FFFFFF80"/>
     <w:multiLevelType w:val="singleLevel"/>
-    <w:tmpl w:val="2DF6C362"/>
+    <w:tmpl w:val="E2BCE84E"/>
     <w:lvl w:ilvl="0">
       <w:start w:val="1"/>
       <w:numFmt w:val="bullet"/>
@@ -1708,7 +1722,7 @@
   <w:abstractNum w:abstractNumId="6" w15:restartNumberingAfterBreak="0">
     <w:nsid w:val="FFFFFF81"/>
     <w:multiLevelType w:val="singleLevel"/>
-    <w:tmpl w:val="CC661280"/>
+    <w:tmpl w:val="BF20A820"/>
     <w:lvl w:ilvl="0">
       <w:start w:val="1"/>
       <w:numFmt w:val="bullet"/>
@@ -1728,7 +1742,7 @@
   <w:abstractNum w:abstractNumId="7" w15:restartNumberingAfterBreak="0">
     <w:nsid w:val="FFFFFF82"/>
     <w:multiLevelType w:val="singleLevel"/>
-    <w:tmpl w:val="254AF8F4"/>
+    <w:tmpl w:val="88000996"/>
     <w:lvl w:ilvl="0">
       <w:start w:val="1"/>
       <w:numFmt w:val="bullet"/>
@@ -1748,7 +1762,7 @@
   <w:abstractNum w:abstractNumId="8" w15:restartNumberingAfterBreak="0">
     <w:nsid w:val="FFFFFF83"/>
     <w:multiLevelType w:val="singleLevel"/>
-    <w:tmpl w:val="58427622"/>
+    <w:tmpl w:val="61846BD0"/>
     <w:lvl w:ilvl="0">
       <w:start w:val="1"/>
       <w:numFmt w:val="bullet"/>
@@ -1768,7 +1782,7 @@
   <w:abstractNum w:abstractNumId="9" w15:restartNumberingAfterBreak="0">
     <w:nsid w:val="FFFFFF88"/>
     <w:multiLevelType w:val="singleLevel"/>
-    <w:tmpl w:val="BA4A4252"/>
+    <w:tmpl w:val="B86CBDB0"/>
     <w:lvl w:ilvl="0">
       <w:start w:val="1"/>
       <w:numFmt w:val="decimal"/>
@@ -1785,7 +1799,7 @@
   <w:abstractNum w:abstractNumId="10" w15:restartNumberingAfterBreak="0">
     <w:nsid w:val="FFFFFF89"/>
     <w:multiLevelType w:val="singleLevel"/>
-    <w:tmpl w:val="91226886"/>
+    <w:tmpl w:val="D220CF30"/>
     <w:lvl w:ilvl="0">
       <w:start w:val="1"/>
       <w:numFmt w:val="bullet"/>
@@ -1803,6 +1817,12 @@
     </w:lvl>
   </w:abstractNum>
   <w:abstractNum w:abstractNumId="11" w15:restartNumberingAfterBreak="0">
+    <w:nsid w:val="289B7C2A"/>
+    <w:multiLevelType w:val="multilevel"/>
+    <w:tmpl w:val="4B88F872"/>
+    <w:numStyleLink w:val="Defaultol"/>
+  </w:abstractNum>
+  <w:abstractNum w:abstractNumId="12" w15:restartNumberingAfterBreak="0">
     <w:nsid w:val="2C1AE401"/>
     <w:multiLevelType w:val="multilevel"/>
     <w:tmpl w:val="5EB4B1D0"/>
@@ -1906,8 +1926,96 @@
       </w:pPr>
     </w:lvl>
   </w:abstractNum>
+  <w:abstractNum w:abstractNumId="13" w15:restartNumberingAfterBreak="0">
+    <w:nsid w:val="324A70B7"/>
+    <w:multiLevelType w:val="multilevel"/>
+    <w:tmpl w:val="4B88F872"/>
+    <w:styleLink w:val="Defaultol"/>
+    <w:lvl w:ilvl="0">
+      <w:start w:val="1"/>
+      <w:numFmt w:val="decimal"/>
+      <w:pStyle w:val="ListParagraph"/>
+      <w:lvlText w:val="%1."/>
+      <w:lvlJc w:val="left"/>
+      <w:pPr>
+        <w:ind w:left="360" w:hanging="360"/>
+      </w:pPr>
+    </w:lvl>
+    <w:lvl w:ilvl="1">
+      <w:start w:val="1"/>
+      <w:numFmt w:val="decimal"/>
+      <w:lvlText w:val="%1.%2."/>
+      <w:lvlJc w:val="left"/>
+      <w:pPr>
+        <w:ind w:left="792" w:hanging="432"/>
+      </w:pPr>
+    </w:lvl>
+    <w:lvl w:ilvl="2">
+      <w:start w:val="1"/>
+      <w:numFmt w:val="decimal"/>
+      <w:lvlText w:val="%1.%2.%3."/>
+      <w:lvlJc w:val="left"/>
+      <w:pPr>
+        <w:ind w:left="1224" w:hanging="504"/>
+      </w:pPr>
+    </w:lvl>
+    <w:lvl w:ilvl="3">
+      <w:start w:val="1"/>
+      <w:numFmt w:val="decimal"/>
+      <w:lvlText w:val="%1.%2.%3.%4."/>
+      <w:lvlJc w:val="left"/>
+      <w:pPr>
+        <w:ind w:left="1728" w:hanging="648"/>
+      </w:pPr>
+    </w:lvl>
+    <w:lvl w:ilvl="4">
+      <w:start w:val="1"/>
+      <w:numFmt w:val="decimal"/>
+      <w:lvlText w:val="%1.%2.%3.%4.%5."/>
+      <w:lvlJc w:val="left"/>
+      <w:pPr>
+        <w:ind w:left="2232" w:hanging="792"/>
+      </w:pPr>
+    </w:lvl>
+    <w:lvl w:ilvl="5">
+      <w:start w:val="1"/>
+      <w:numFmt w:val="decimal"/>
+      <w:lvlText w:val="%1.%2.%3.%4.%5.%6."/>
+      <w:lvlJc w:val="left"/>
+      <w:pPr>
+        <w:ind w:left="2736" w:hanging="936"/>
+      </w:pPr>
+    </w:lvl>
+    <w:lvl w:ilvl="6">
+      <w:start w:val="1"/>
+      <w:numFmt w:val="decimal"/>
+      <w:lvlText w:val="%1.%2.%3.%4.%5.%6.%7."/>
+      <w:lvlJc w:val="left"/>
+      <w:pPr>
+        <w:ind w:left="3240" w:hanging="1080"/>
+      </w:pPr>
+    </w:lvl>
+    <w:lvl w:ilvl="7">
+      <w:start w:val="1"/>
+      <w:numFmt w:val="decimal"/>
+      <w:lvlText w:val="%1.%2.%3.%4.%5.%6.%7.%8."/>
+      <w:lvlJc w:val="left"/>
+      <w:pPr>
+        <w:ind w:left="3744" w:hanging="1224"/>
+      </w:pPr>
+    </w:lvl>
+    <w:lvl w:ilvl="8">
+      <w:start w:val="1"/>
+      <w:numFmt w:val="decimal"/>
+      <w:lvlText w:val="%1.%2.%3.%4.%5.%6.%7.%8.%9."/>
+      <w:lvlJc w:val="left"/>
+      <w:pPr>
+        <w:ind w:left="4320" w:hanging="1440"/>
+      </w:pPr>
+    </w:lvl>
+  </w:abstractNum>
   <w:num w:numId="1">
-    <w:abstractNumId w:val="11"/>
+    <w:abstractNumId w:val="12"/>
   </w:num>
   <w:num w:numId="2">
     <w:abstractNumId w:val="0"/>
@@ -1944,6 +2052,12 @@
   </w:num>
   <w:num w:numId="13">
     <w:abstractNumId w:val="1"/>
+  </w:num>
+  <w:num w:numId="14">
+    <w:abstractNumId w:val="13"/>
+  </w:num>
+  <w:num w:numId="15">
+    <w:abstractNumId w:val="11"/>
   </w:num>
 </w:numbering>
 </file>
@@ -2120,6 +2234,7 @@
     <w:lsdException w:name="Medium Shading 2 Accent 1"/>
     <w:lsdException w:name="Medium List 1 Accent 1"/>
     <w:lsdException w:name="Revision" w:semiHidden="1"/>
+    <w:lsdException w:name="List Paragraph" w:qFormat="1"/>
     <w:lsdException w:name="Medium List 2 Accent 1"/>
     <w:lsdException w:name="Medium Grid 1 Accent 1"/>
     <w:lsdException w:name="Medium Grid 2 Accent 1"/>
@@ -3322,6 +3437,33 @@
     <w:rsid w:val="00864AD0"/>
     <w:pPr>
       <w:spacing w:after="0"/>
+    </w:pPr>
+  </w:style>
+  <w:style w:type="paragraph" w:styleId="ListParagraph">
+    <w:name w:val="List Paragraph"/>
+    <w:basedOn w:val="Normal"/>
+    <w:qFormat/>
+    <w:rsid w:val="003D7DCD"/>
+    <w:pPr>
+      <w:numPr>
+        <w:numId w:val="15"/>
+      </w:numPr>
+      <w:contextualSpacing/>
+    </w:pPr>
+    <w:rPr>
+      <w:rFonts w:ascii="Calibri" w:hAnsi="Calibri"/>
+      <w:sz w:val="22"/>
+    </w:rPr>
+  </w:style>
+  <w:style w:type="numbering" w:customStyle="1" w:styleId="Defaultol">
+    <w:name w:val="Default ol"/>
+    <w:basedOn w:val="NoList"/>
+    <w:uiPriority w:val="99"/>
+    <w:rsid w:val="003D7DCD"/>
+    <w:pPr>
+      <w:numPr>
+        <w:numId w:val="14"/>
+      </w:numPr>
     </w:pPr>
   </w:style>
 </w:styles>
@@ -3650,7 +3792,7 @@
 </file>
 
 <file path=customXml/itemProps1.xml><?xml version="1.0" encoding="utf-8"?>
-<ds:datastoreItem xmlns:ds="http://schemas.openxmlformats.org/officeDocument/2006/customXml" ds:itemID="{AA0709BB-DFD1-4DB6-BBAF-25E492CD608F}">
+<ds:datastoreItem xmlns:ds="http://schemas.openxmlformats.org/officeDocument/2006/customXml" ds:itemID="{F0B554FB-222B-4DF7-8E20-8EB9C55E4D1D}">
   <ds:schemaRefs>
     <ds:schemaRef ds:uri="http://schemas.openxmlformats.org/officeDocument/2006/bibliography"/>
   </ds:schemaRefs>

</xml_diff>